<commit_message>
Modified path for httpserver msi
</commit_message>
<xml_diff>
--- a/README.docx
+++ b/README.docx
@@ -209,89 +209,8 @@
         </w:rPr>
         <w:t>under "</w:t>
       </w:r>
-      <w:proofErr w:type="spellStart"/>
-      <w:r>
-        <w:rPr>
-          <w:rFonts w:asciiTheme="majorHAnsi" w:eastAsia="Times New Roman" w:hAnsiTheme="majorHAnsi" w:cstheme="majorHAnsi"/>
-          <w:b/>
-          <w:color w:val="222222"/>
-          <w:sz w:val="19"/>
-          <w:szCs w:val="19"/>
-          <w:lang w:eastAsia="en-IN"/>
-        </w:rPr>
-        <w:t>angular</w:t>
-      </w:r>
-      <w:r>
-        <w:rPr>
-          <w:rFonts w:asciiTheme="majorHAnsi" w:eastAsia="Times New Roman" w:hAnsiTheme="majorHAnsi" w:cstheme="majorHAnsi"/>
-          <w:b/>
-          <w:color w:val="222222"/>
-          <w:sz w:val="19"/>
-          <w:szCs w:val="19"/>
-          <w:lang w:eastAsia="en-IN"/>
-        </w:rPr>
-        <w:t>js</w:t>
-      </w:r>
-      <w:proofErr w:type="spellEnd"/>
-      <w:r>
-        <w:rPr>
-          <w:rFonts w:asciiTheme="majorHAnsi" w:eastAsia="Times New Roman" w:hAnsiTheme="majorHAnsi" w:cstheme="majorHAnsi"/>
-          <w:b/>
-          <w:color w:val="222222"/>
-          <w:sz w:val="19"/>
-          <w:szCs w:val="19"/>
-          <w:lang w:eastAsia="en-IN"/>
-        </w:rPr>
-        <w:t>-app</w:t>
-      </w:r>
-      <w:r>
-        <w:rPr>
-          <w:rFonts w:asciiTheme="majorHAnsi" w:eastAsia="Times New Roman" w:hAnsiTheme="majorHAnsi" w:cstheme="majorHAnsi"/>
-          <w:b/>
-          <w:color w:val="222222"/>
-          <w:sz w:val="19"/>
-          <w:szCs w:val="19"/>
-          <w:lang w:eastAsia="en-IN"/>
-        </w:rPr>
-        <w:t>\</w:t>
-      </w:r>
-      <w:proofErr w:type="spellStart"/>
-      <w:r>
-        <w:rPr>
-          <w:rFonts w:asciiTheme="majorHAnsi" w:eastAsia="Times New Roman" w:hAnsiTheme="majorHAnsi" w:cstheme="majorHAnsi"/>
-          <w:b/>
-          <w:color w:val="222222"/>
-          <w:sz w:val="19"/>
-          <w:szCs w:val="19"/>
-          <w:lang w:eastAsia="en-IN"/>
-        </w:rPr>
-        <w:t>formApp</w:t>
-      </w:r>
-      <w:proofErr w:type="spellEnd"/>
-      <w:r>
-        <w:rPr>
-          <w:rFonts w:asciiTheme="majorHAnsi" w:eastAsia="Times New Roman" w:hAnsiTheme="majorHAnsi" w:cstheme="majorHAnsi"/>
-          <w:b/>
-          <w:color w:val="222222"/>
-          <w:sz w:val="19"/>
-          <w:szCs w:val="19"/>
-          <w:lang w:eastAsia="en-IN"/>
-        </w:rPr>
-        <w:t>\</w:t>
-      </w:r>
       <w:bookmarkStart w:id="0" w:name="_GoBack"/>
       <w:bookmarkEnd w:id="0"/>
-      <w:r>
-        <w:rPr>
-          <w:rFonts w:asciiTheme="majorHAnsi" w:eastAsia="Times New Roman" w:hAnsiTheme="majorHAnsi" w:cstheme="majorHAnsi"/>
-          <w:b/>
-          <w:color w:val="222222"/>
-          <w:sz w:val="19"/>
-          <w:szCs w:val="19"/>
-          <w:lang w:eastAsia="en-IN"/>
-        </w:rPr>
-        <w:t>angular\</w:t>
-      </w:r>
       <w:r>
         <w:rPr>
           <w:rFonts w:asciiTheme="majorHAnsi" w:eastAsia="Times New Roman" w:hAnsiTheme="majorHAnsi" w:cstheme="majorHAnsi"/>

</xml_diff>